<commit_message>
Update project documentation (internal plagiarism detector docx)
</commit_message>
<xml_diff>
--- a/Documentation/John Leshan INTERNAL PLAGIARISM DETECTOR USING SENTENCEEMBEDDINGS AND COSINE SIMILARITY ALGORITHMS.docx
+++ b/Documentation/John Leshan INTERNAL PLAGIARISM DETECTOR USING SENTENCEEMBEDDINGS AND COSINE SIMILARITY ALGORITHMS.docx
@@ -307,6 +307,34 @@
         </w:rPr>
         <w:t xml:space="preserve">DATE: </w:t>
       </w:r>
+      <w:r>
+        <w:rPr>
+          <w:rFonts w:ascii="Times New Roman" w:hAnsi="Times New Roman" w:cs="Times New Roman"/>
+          <w:b/>
+          <w:sz w:val="24"/>
+          <w:szCs w:val="24"/>
+        </w:rPr>
+        <w:t>25</w:t>
+      </w:r>
+      <w:r>
+        <w:rPr>
+          <w:rFonts w:ascii="Times New Roman" w:hAnsi="Times New Roman" w:cs="Times New Roman"/>
+          <w:b/>
+          <w:sz w:val="24"/>
+          <w:szCs w:val="24"/>
+          <w:vertAlign w:val="superscript"/>
+        </w:rPr>
+        <w:t>th</w:t>
+      </w:r>
+      <w:r>
+        <w:rPr>
+          <w:rFonts w:ascii="Times New Roman" w:hAnsi="Times New Roman" w:cs="Times New Roman"/>
+          <w:b/>
+          <w:sz w:val="24"/>
+          <w:szCs w:val="24"/>
+        </w:rPr>
+        <w:t xml:space="preserve"> April, 2025</w:t>
+      </w:r>
     </w:p>
     <w:p>
       <w:pPr>
@@ -1134,7 +1162,7 @@
           <w:szCs w:val="24"/>
         </w:rPr>
         <w:pict w14:anchorId="1F30BEBA">
-          <v:rect id="_x0000_i1212" style="width:0;height:1.5pt" o:hralign="center" o:hrstd="t" o:hr="t" fillcolor="#a0a0a0" stroked="f"/>
+          <v:rect id="_x0000_i1025" style="width:0;height:1.5pt" o:hralign="center" o:hrstd="t" o:hr="t" fillcolor="#a0a0a0" stroked="f"/>
         </w:pict>
       </w:r>
     </w:p>
@@ -1210,6 +1238,14 @@
     </w:p>
     <w:sdt>
       <w:sdtPr>
+        <w:rPr>
+          <w:rFonts w:asciiTheme="minorHAnsi" w:eastAsiaTheme="minorHAnsi" w:hAnsiTheme="minorHAnsi" w:cstheme="minorBidi"/>
+          <w:color w:val="auto"/>
+          <w:kern w:val="2"/>
+          <w:sz w:val="22"/>
+          <w:szCs w:val="22"/>
+          <w14:ligatures w14:val="standardContextual"/>
+        </w:rPr>
         <w:id w:val="-1504421979"/>
         <w:docPartObj>
           <w:docPartGallery w:val="Table of Contents"/>
@@ -1218,15 +1254,9 @@
       </w:sdtPr>
       <w:sdtEndPr>
         <w:rPr>
-          <w:rFonts w:asciiTheme="minorHAnsi" w:eastAsiaTheme="minorHAnsi" w:hAnsiTheme="minorHAnsi" w:cstheme="minorBidi"/>
           <w:b/>
           <w:bCs/>
           <w:noProof/>
-          <w:color w:val="auto"/>
-          <w:kern w:val="2"/>
-          <w:sz w:val="22"/>
-          <w:szCs w:val="22"/>
-          <w14:ligatures w14:val="standardContextual"/>
         </w:rPr>
       </w:sdtEndPr>
       <w:sdtContent>
@@ -14177,7 +14207,7 @@
           <w:szCs w:val="24"/>
         </w:rPr>
         <w:pict w14:anchorId="01008E98">
-          <v:rect id="_x0000_i1131" style="width:0;height:1.5pt" o:hralign="center" o:hrstd="t" o:hr="t" fillcolor="#a0a0a0" stroked="f"/>
+          <v:rect id="_x0000_i1026" style="width:0;height:1.5pt" o:hralign="center" o:hrstd="t" o:hr="t" fillcolor="#a0a0a0" stroked="f"/>
         </w:pict>
       </w:r>
     </w:p>
@@ -14539,7 +14569,7 @@
           <w:szCs w:val="24"/>
         </w:rPr>
         <w:pict w14:anchorId="0D6B0F0D">
-          <v:rect id="_x0000_i1132" style="width:0;height:1.5pt" o:hralign="center" o:hrstd="t" o:hr="t" fillcolor="#a0a0a0" stroked="f"/>
+          <v:rect id="_x0000_i1027" style="width:0;height:1.5pt" o:hralign="center" o:hrstd="t" o:hr="t" fillcolor="#a0a0a0" stroked="f"/>
         </w:pict>
       </w:r>
     </w:p>
@@ -15382,7 +15412,7 @@
           <w:szCs w:val="24"/>
         </w:rPr>
         <w:pict w14:anchorId="28229725">
-          <v:rect id="_x0000_i1133" style="width:0;height:1.5pt" o:hralign="center" o:hrstd="t" o:hr="t" fillcolor="#a0a0a0" stroked="f"/>
+          <v:rect id="_x0000_i1028" style="width:0;height:1.5pt" o:hralign="center" o:hrstd="t" o:hr="t" fillcolor="#a0a0a0" stroked="f"/>
         </w:pict>
       </w:r>
     </w:p>
@@ -15520,7 +15550,7 @@
           <w:szCs w:val="24"/>
         </w:rPr>
         <w:pict w14:anchorId="520D1E90">
-          <v:rect id="_x0000_i1134" style="width:0;height:1.5pt" o:hralign="center" o:hrstd="t" o:hr="t" fillcolor="#a0a0a0" stroked="f"/>
+          <v:rect id="_x0000_i1029" style="width:0;height:1.5pt" o:hralign="center" o:hrstd="t" o:hr="t" fillcolor="#a0a0a0" stroked="f"/>
         </w:pict>
       </w:r>
     </w:p>
@@ -15657,7 +15687,7 @@
           <w:szCs w:val="24"/>
         </w:rPr>
         <w:pict w14:anchorId="5C5A5606">
-          <v:rect id="_x0000_i1135" style="width:0;height:1.5pt" o:hralign="center" o:hrstd="t" o:hr="t" fillcolor="#a0a0a0" stroked="f"/>
+          <v:rect id="_x0000_i1030" style="width:0;height:1.5pt" o:hralign="center" o:hrstd="t" o:hr="t" fillcolor="#a0a0a0" stroked="f"/>
         </w:pict>
       </w:r>
     </w:p>
@@ -17505,7 +17535,7 @@
           <w:szCs w:val="24"/>
         </w:rPr>
         <w:pict w14:anchorId="10A30A9C">
-          <v:rect id="_x0000_i1136" style="width:0;height:1.5pt" o:hralign="center" o:hrstd="t" o:hr="t" fillcolor="#a0a0a0" stroked="f"/>
+          <v:rect id="_x0000_i1031" style="width:0;height:1.5pt" o:hralign="center" o:hrstd="t" o:hr="t" fillcolor="#a0a0a0" stroked="f"/>
         </w:pict>
       </w:r>
     </w:p>
@@ -18654,7 +18684,7 @@
           <w:szCs w:val="24"/>
         </w:rPr>
         <w:pict w14:anchorId="59DAC1C3">
-          <v:rect id="_x0000_i1137" style="width:0;height:1.5pt" o:hralign="center" o:hrstd="t" o:hr="t" fillcolor="#a0a0a0" stroked="f"/>
+          <v:rect id="_x0000_i1032" style="width:0;height:1.5pt" o:hralign="center" o:hrstd="t" o:hr="t" fillcolor="#a0a0a0" stroked="f"/>
         </w:pict>
       </w:r>
     </w:p>
@@ -19795,7 +19825,7 @@
           <w:szCs w:val="24"/>
         </w:rPr>
         <w:pict w14:anchorId="3CD21D25">
-          <v:rect id="_x0000_i1138" style="width:0;height:1.5pt" o:hralign="center" o:hrstd="t" o:hr="t" fillcolor="#a0a0a0" stroked="f"/>
+          <v:rect id="_x0000_i1033" style="width:0;height:1.5pt" o:hralign="center" o:hrstd="t" o:hr="t" fillcolor="#a0a0a0" stroked="f"/>
         </w:pict>
       </w:r>
     </w:p>
@@ -21303,7 +21333,7 @@
           <w:szCs w:val="24"/>
         </w:rPr>
         <w:pict w14:anchorId="63B4F313">
-          <v:rect id="_x0000_i1139" style="width:0;height:1.5pt" o:hralign="center" o:hrstd="t" o:hr="t" fillcolor="#a0a0a0" stroked="f"/>
+          <v:rect id="_x0000_i1034" style="width:0;height:1.5pt" o:hralign="center" o:hrstd="t" o:hr="t" fillcolor="#a0a0a0" stroked="f"/>
         </w:pict>
       </w:r>
     </w:p>
@@ -22050,7 +22080,7 @@
           <w:szCs w:val="24"/>
         </w:rPr>
         <w:pict w14:anchorId="2FDE098D">
-          <v:rect id="_x0000_i1140" style="width:0;height:1.5pt" o:hralign="center" o:hrstd="t" o:hr="t" fillcolor="#a0a0a0" stroked="f"/>
+          <v:rect id="_x0000_i1035" style="width:0;height:1.5pt" o:hralign="center" o:hrstd="t" o:hr="t" fillcolor="#a0a0a0" stroked="f"/>
         </w:pict>
       </w:r>
     </w:p>
@@ -22796,7 +22826,7 @@
           <w:szCs w:val="24"/>
         </w:rPr>
         <w:pict w14:anchorId="74214468">
-          <v:rect id="_x0000_i1141" style="width:0;height:1.5pt" o:hralign="center" o:hrstd="t" o:hr="t" fillcolor="#a0a0a0" stroked="f"/>
+          <v:rect id="_x0000_i1036" style="width:0;height:1.5pt" o:hralign="center" o:hrstd="t" o:hr="t" fillcolor="#a0a0a0" stroked="f"/>
         </w:pict>
       </w:r>
     </w:p>
@@ -22975,7 +23005,7 @@
           <w:szCs w:val="24"/>
         </w:rPr>
         <w:pict w14:anchorId="3B4A2FFC">
-          <v:rect id="_x0000_i1142" style="width:0;height:1.5pt" o:hralign="center" o:hrstd="t" o:hr="t" fillcolor="#a0a0a0" stroked="f"/>
+          <v:rect id="_x0000_i1037" style="width:0;height:1.5pt" o:hralign="center" o:hrstd="t" o:hr="t" fillcolor="#a0a0a0" stroked="f"/>
         </w:pict>
       </w:r>
     </w:p>
@@ -23320,7 +23350,7 @@
           <w:szCs w:val="24"/>
         </w:rPr>
         <w:pict w14:anchorId="22AA5291">
-          <v:rect id="_x0000_i1143" style="width:0;height:1.5pt" o:hralign="center" o:hrstd="t" o:hr="t" fillcolor="#a0a0a0" stroked="f"/>
+          <v:rect id="_x0000_i1038" style="width:0;height:1.5pt" o:hralign="center" o:hrstd="t" o:hr="t" fillcolor="#a0a0a0" stroked="f"/>
         </w:pict>
       </w:r>
     </w:p>
@@ -23576,7 +23606,7 @@
           <w:szCs w:val="24"/>
         </w:rPr>
         <w:pict w14:anchorId="7B2E5AC4">
-          <v:rect id="_x0000_i1144" style="width:0;height:1.5pt" o:hralign="center" o:hrstd="t" o:hr="t" fillcolor="#a0a0a0" stroked="f"/>
+          <v:rect id="_x0000_i1039" style="width:0;height:1.5pt" o:hralign="center" o:hrstd="t" o:hr="t" fillcolor="#a0a0a0" stroked="f"/>
         </w:pict>
       </w:r>
     </w:p>
@@ -23795,7 +23825,7 @@
           <w:szCs w:val="24"/>
         </w:rPr>
         <w:pict w14:anchorId="3C5D0618">
-          <v:rect id="_x0000_i1145" style="width:0;height:1.5pt" o:hralign="center" o:hrstd="t" o:hr="t" fillcolor="#a0a0a0" stroked="f"/>
+          <v:rect id="_x0000_i1040" style="width:0;height:1.5pt" o:hralign="center" o:hrstd="t" o:hr="t" fillcolor="#a0a0a0" stroked="f"/>
         </w:pict>
       </w:r>
     </w:p>
@@ -23947,7 +23977,7 @@
         </w:rPr>
         <w:lastRenderedPageBreak/>
         <w:pict w14:anchorId="57BF87FB">
-          <v:rect id="_x0000_i1146" style="width:0;height:1.5pt" o:hralign="center" o:hrstd="t" o:hr="t" fillcolor="#a0a0a0" stroked="f"/>
+          <v:rect id="_x0000_i1041" style="width:0;height:1.5pt" o:hralign="center" o:hrstd="t" o:hr="t" fillcolor="#a0a0a0" stroked="f"/>
         </w:pict>
       </w:r>
     </w:p>
@@ -24012,7 +24042,7 @@
           <w:szCs w:val="24"/>
         </w:rPr>
         <w:pict w14:anchorId="69D08A0A">
-          <v:rect id="_x0000_i1147" style="width:0;height:1.5pt" o:hralign="center" o:hrstd="t" o:hr="t" fillcolor="#a0a0a0" stroked="f"/>
+          <v:rect id="_x0000_i1042" style="width:0;height:1.5pt" o:hralign="center" o:hrstd="t" o:hr="t" fillcolor="#a0a0a0" stroked="f"/>
         </w:pict>
       </w:r>
     </w:p>
@@ -24077,7 +24107,7 @@
           <w:szCs w:val="24"/>
         </w:rPr>
         <w:pict w14:anchorId="004C8405">
-          <v:rect id="_x0000_i1148" style="width:0;height:1.5pt" o:hralign="center" o:hrstd="t" o:hr="t" fillcolor="#a0a0a0" stroked="f"/>
+          <v:rect id="_x0000_i1043" style="width:0;height:1.5pt" o:hralign="center" o:hrstd="t" o:hr="t" fillcolor="#a0a0a0" stroked="f"/>
         </w:pict>
       </w:r>
     </w:p>
@@ -24154,7 +24184,7 @@
           <w:szCs w:val="24"/>
         </w:rPr>
         <w:pict w14:anchorId="127153E4">
-          <v:rect id="_x0000_i1149" style="width:0;height:1.5pt" o:hralign="center" o:hrstd="t" o:hr="t" fillcolor="#a0a0a0" stroked="f"/>
+          <v:rect id="_x0000_i1044" style="width:0;height:1.5pt" o:hralign="center" o:hrstd="t" o:hr="t" fillcolor="#a0a0a0" stroked="f"/>
         </w:pict>
       </w:r>
     </w:p>
@@ -24219,7 +24249,7 @@
           <w:szCs w:val="24"/>
         </w:rPr>
         <w:pict w14:anchorId="20ABFB6B">
-          <v:rect id="_x0000_i1150" style="width:0;height:1.5pt" o:hralign="center" o:hrstd="t" o:hr="t" fillcolor="#a0a0a0" stroked="f"/>
+          <v:rect id="_x0000_i1045" style="width:0;height:1.5pt" o:hralign="center" o:hrstd="t" o:hr="t" fillcolor="#a0a0a0" stroked="f"/>
         </w:pict>
       </w:r>
     </w:p>
@@ -24349,7 +24379,7 @@
           <w:szCs w:val="24"/>
         </w:rPr>
         <w:pict w14:anchorId="00D8F273">
-          <v:rect id="_x0000_i1151" style="width:0;height:1.5pt" o:hralign="center" o:hrstd="t" o:hr="t" fillcolor="#a0a0a0" stroked="f"/>
+          <v:rect id="_x0000_i1046" style="width:0;height:1.5pt" o:hralign="center" o:hrstd="t" o:hr="t" fillcolor="#a0a0a0" stroked="f"/>
         </w:pict>
       </w:r>
     </w:p>
@@ -25124,7 +25154,7 @@
           <w:szCs w:val="24"/>
         </w:rPr>
         <w:pict w14:anchorId="71911EDB">
-          <v:rect id="_x0000_i1152" style="width:0;height:1.5pt" o:hralign="center" o:hrstd="t" o:hr="t" fillcolor="#a0a0a0" stroked="f"/>
+          <v:rect id="_x0000_i1047" style="width:0;height:1.5pt" o:hralign="center" o:hrstd="t" o:hr="t" fillcolor="#a0a0a0" stroked="f"/>
         </w:pict>
       </w:r>
     </w:p>
@@ -25384,7 +25414,7 @@
           <w:szCs w:val="24"/>
         </w:rPr>
         <w:pict w14:anchorId="6759A46D">
-          <v:rect id="_x0000_i1153" style="width:0;height:1.5pt" o:hralign="center" o:hrstd="t" o:hr="t" fillcolor="#a0a0a0" stroked="f"/>
+          <v:rect id="_x0000_i1048" style="width:0;height:1.5pt" o:hralign="center" o:hrstd="t" o:hr="t" fillcolor="#a0a0a0" stroked="f"/>
         </w:pict>
       </w:r>
     </w:p>
@@ -25641,7 +25671,7 @@
           <w:szCs w:val="24"/>
         </w:rPr>
         <w:pict w14:anchorId="7505E6F3">
-          <v:rect id="_x0000_i1154" style="width:0;height:1.5pt" o:hralign="center" o:hrstd="t" o:hr="t" fillcolor="#a0a0a0" stroked="f"/>
+          <v:rect id="_x0000_i1049" style="width:0;height:1.5pt" o:hralign="center" o:hrstd="t" o:hr="t" fillcolor="#a0a0a0" stroked="f"/>
         </w:pict>
       </w:r>
     </w:p>
@@ -25813,7 +25843,7 @@
           <w:szCs w:val="24"/>
         </w:rPr>
         <w:pict w14:anchorId="7E79F40E">
-          <v:rect id="_x0000_i1155" style="width:0;height:1.5pt" o:hralign="center" o:hrstd="t" o:hr="t" fillcolor="#a0a0a0" stroked="f"/>
+          <v:rect id="_x0000_i1050" style="width:0;height:1.5pt" o:hralign="center" o:hrstd="t" o:hr="t" fillcolor="#a0a0a0" stroked="f"/>
         </w:pict>
       </w:r>
     </w:p>
@@ -26161,7 +26191,7 @@
           <w:szCs w:val="24"/>
         </w:rPr>
         <w:pict w14:anchorId="2794BFFD">
-          <v:rect id="_x0000_i1156" style="width:0;height:1.5pt" o:hralign="center" o:hrstd="t" o:hr="t" fillcolor="#a0a0a0" stroked="f"/>
+          <v:rect id="_x0000_i1051" style="width:0;height:1.5pt" o:hralign="center" o:hrstd="t" o:hr="t" fillcolor="#a0a0a0" stroked="f"/>
         </w:pict>
       </w:r>
     </w:p>

</xml_diff>